<commit_message>
Update report and scripts for lab 1
I update the report to include screenshots of results for the basic python script and include the 'task_1.py' script in the scripts folder.
</commit_message>
<xml_diff>
--- a/lab1/solution_submission/report_lab1.docx
+++ b/lab1/solution_submission/report_lab1.docx
@@ -254,29 +254,6 @@
       <w:pPr>
         <w:pStyle w:val="ListParagraph"/>
         <w:numPr>
-          <w:ilvl w:val="0"/>
-          <w:numId w:val="2"/>
-        </w:numPr>
-        <w:spacing w:before="100" w:beforeAutospacing="1" w:after="100" w:afterAutospacing="1" w:line="240" w:lineRule="auto"/>
-        <w:rPr>
-          <w:rFonts w:ascii="Times New Roman" w:eastAsia="Times New Roman" w:hAnsi="Times New Roman" w:cs="Times New Roman"/>
-          <w:kern w:val="0"/>
-          <w14:ligatures w14:val="none"/>
-        </w:rPr>
-      </w:pPr>
-      <w:r>
-        <w:rPr>
-          <w:rFonts w:ascii="CIDFont+F2" w:eastAsia="Times New Roman" w:hAnsi="CIDFont+F2" w:cs="Times New Roman"/>
-          <w:kern w:val="0"/>
-          <w14:ligatures w14:val="none"/>
-        </w:rPr>
-        <w:t>Download Ubuntu ISO Image</w:t>
-      </w:r>
-    </w:p>
-    <w:p>
-      <w:pPr>
-        <w:pStyle w:val="ListParagraph"/>
-        <w:numPr>
           <w:ilvl w:val="1"/>
           <w:numId w:val="2"/>
         </w:numPr>
@@ -293,6 +270,29 @@
           <w:kern w:val="0"/>
           <w14:ligatures w14:val="none"/>
         </w:rPr>
+        <w:t>Download Ubuntu ISO Image</w:t>
+      </w:r>
+    </w:p>
+    <w:p>
+      <w:pPr>
+        <w:pStyle w:val="ListParagraph"/>
+        <w:numPr>
+          <w:ilvl w:val="2"/>
+          <w:numId w:val="2"/>
+        </w:numPr>
+        <w:spacing w:before="100" w:beforeAutospacing="1" w:after="100" w:afterAutospacing="1" w:line="240" w:lineRule="auto"/>
+        <w:rPr>
+          <w:rFonts w:ascii="Times New Roman" w:eastAsia="Times New Roman" w:hAnsi="Times New Roman" w:cs="Times New Roman"/>
+          <w:kern w:val="0"/>
+          <w14:ligatures w14:val="none"/>
+        </w:rPr>
+      </w:pPr>
+      <w:r>
+        <w:rPr>
+          <w:rFonts w:ascii="CIDFont+F2" w:eastAsia="Times New Roman" w:hAnsi="CIDFont+F2" w:cs="Times New Roman"/>
+          <w:kern w:val="0"/>
+          <w14:ligatures w14:val="none"/>
+        </w:rPr>
         <w:t>Create a new virtual machine by using Ubuntu ISO image, and fully install Ubuntu and launch the virtual machine</w:t>
       </w:r>
       <w:r>
@@ -310,9 +310,9 @@
           <w:kern w:val="0"/>
         </w:rPr>
         <w:drawing>
-          <wp:inline distT="0" distB="0" distL="0" distR="0" wp14:anchorId="14C051BC" wp14:editId="07C2D9C5">
-            <wp:extent cx="4939748" cy="3207142"/>
-            <wp:effectExtent l="0" t="0" r="635" b="6350"/>
+          <wp:inline distT="0" distB="0" distL="0" distR="0" wp14:anchorId="14C051BC" wp14:editId="14594F04">
+            <wp:extent cx="4424181" cy="2872409"/>
+            <wp:effectExtent l="0" t="0" r="0" b="0"/>
             <wp:docPr id="1740328262" name="Picture 10" descr="A screenshot of a computer&#10;&#10;Description automatically generated"/>
             <wp:cNvGraphicFramePr>
               <a:graphicFrameLocks xmlns:a="http://schemas.openxmlformats.org/drawingml/2006/main" noChangeAspect="1"/>
@@ -339,7 +339,7 @@
                   <pic:spPr>
                     <a:xfrm>
                       <a:off x="0" y="0"/>
-                      <a:ext cx="5051849" cy="3279924"/>
+                      <a:ext cx="4555081" cy="2957396"/>
                     </a:xfrm>
                     <a:prstGeom prst="rect">
                       <a:avLst/>
@@ -356,29 +356,6 @@
       <w:pPr>
         <w:pStyle w:val="ListParagraph"/>
         <w:numPr>
-          <w:ilvl w:val="0"/>
-          <w:numId w:val="2"/>
-        </w:numPr>
-        <w:spacing w:before="100" w:beforeAutospacing="1" w:after="100" w:afterAutospacing="1" w:line="240" w:lineRule="auto"/>
-        <w:rPr>
-          <w:rFonts w:ascii="Times New Roman" w:eastAsia="Times New Roman" w:hAnsi="Times New Roman" w:cs="Times New Roman"/>
-          <w:kern w:val="0"/>
-          <w14:ligatures w14:val="none"/>
-        </w:rPr>
-      </w:pPr>
-      <w:r>
-        <w:rPr>
-          <w:rFonts w:ascii="CIDFont+F2" w:eastAsia="Times New Roman" w:hAnsi="CIDFont+F2" w:cs="Times New Roman"/>
-          <w:kern w:val="0"/>
-          <w14:ligatures w14:val="none"/>
-        </w:rPr>
-        <w:t xml:space="preserve">Install Python on Linux </w:t>
-      </w:r>
-    </w:p>
-    <w:p>
-      <w:pPr>
-        <w:pStyle w:val="ListParagraph"/>
-        <w:numPr>
           <w:ilvl w:val="1"/>
           <w:numId w:val="2"/>
         </w:numPr>
@@ -395,6 +372,29 @@
           <w:kern w:val="0"/>
           <w14:ligatures w14:val="none"/>
         </w:rPr>
+        <w:t xml:space="preserve">Install Python on Linux </w:t>
+      </w:r>
+    </w:p>
+    <w:p>
+      <w:pPr>
+        <w:pStyle w:val="ListParagraph"/>
+        <w:numPr>
+          <w:ilvl w:val="2"/>
+          <w:numId w:val="2"/>
+        </w:numPr>
+        <w:spacing w:before="100" w:beforeAutospacing="1" w:after="100" w:afterAutospacing="1" w:line="240" w:lineRule="auto"/>
+        <w:rPr>
+          <w:rFonts w:ascii="Times New Roman" w:eastAsia="Times New Roman" w:hAnsi="Times New Roman" w:cs="Times New Roman"/>
+          <w:kern w:val="0"/>
+          <w14:ligatures w14:val="none"/>
+        </w:rPr>
+      </w:pPr>
+      <w:r>
+        <w:rPr>
+          <w:rFonts w:ascii="CIDFont+F2" w:eastAsia="Times New Roman" w:hAnsi="CIDFont+F2" w:cs="Times New Roman"/>
+          <w:kern w:val="0"/>
+          <w14:ligatures w14:val="none"/>
+        </w:rPr>
         <w:lastRenderedPageBreak/>
         <w:t>Update packages list fully</w:t>
       </w:r>
@@ -413,9 +413,9 @@
           <w:kern w:val="0"/>
         </w:rPr>
         <w:drawing>
-          <wp:inline distT="0" distB="0" distL="0" distR="0" wp14:anchorId="430F631E" wp14:editId="1D5307CB">
-            <wp:extent cx="5049078" cy="880352"/>
-            <wp:effectExtent l="0" t="0" r="0" b="0"/>
+          <wp:inline distT="0" distB="0" distL="0" distR="0" wp14:anchorId="430F631E" wp14:editId="48879483">
+            <wp:extent cx="4572000" cy="797170"/>
+            <wp:effectExtent l="0" t="0" r="0" b="3175"/>
             <wp:docPr id="2011490413" name="Picture 11" descr="A screenshot of a computer screen&#10;&#10;Description automatically generated"/>
             <wp:cNvGraphicFramePr>
               <a:graphicFrameLocks xmlns:a="http://schemas.openxmlformats.org/drawingml/2006/main" noChangeAspect="1"/>
@@ -428,7 +428,7 @@
                     <pic:cNvPicPr/>
                   </pic:nvPicPr>
                   <pic:blipFill>
-                    <a:blip r:embed="rId8">
+                    <a:blip r:embed="rId8" cstate="print">
                       <a:extLst>
                         <a:ext uri="{28A0092B-C50C-407E-A947-70E740481C1C}">
                           <a14:useLocalDpi xmlns:a14="http://schemas.microsoft.com/office/drawing/2010/main" val="0"/>
@@ -442,7 +442,7 @@
                   <pic:spPr>
                     <a:xfrm>
                       <a:off x="0" y="0"/>
-                      <a:ext cx="5122952" cy="893233"/>
+                      <a:ext cx="4700785" cy="819625"/>
                     </a:xfrm>
                     <a:prstGeom prst="rect">
                       <a:avLst/>
@@ -459,7 +459,7 @@
       <w:pPr>
         <w:pStyle w:val="ListParagraph"/>
         <w:numPr>
-          <w:ilvl w:val="1"/>
+          <w:ilvl w:val="2"/>
           <w:numId w:val="2"/>
         </w:numPr>
         <w:spacing w:before="100" w:beforeAutospacing="1" w:after="100" w:afterAutospacing="1" w:line="240" w:lineRule="auto"/>
@@ -492,9 +492,9 @@
           <w:kern w:val="0"/>
         </w:rPr>
         <w:drawing>
-          <wp:inline distT="0" distB="0" distL="0" distR="0" wp14:anchorId="21335A70" wp14:editId="79B639D9">
-            <wp:extent cx="5068957" cy="1800130"/>
-            <wp:effectExtent l="0" t="0" r="0" b="3810"/>
+          <wp:inline distT="0" distB="0" distL="0" distR="0" wp14:anchorId="21335A70" wp14:editId="59B67A88">
+            <wp:extent cx="4572000" cy="1623647"/>
+            <wp:effectExtent l="0" t="0" r="0" b="2540"/>
             <wp:docPr id="480144922" name="Picture 12" descr="A screenshot of a computer program&#10;&#10;Description automatically generated"/>
             <wp:cNvGraphicFramePr>
               <a:graphicFrameLocks xmlns:a="http://schemas.openxmlformats.org/drawingml/2006/main" noChangeAspect="1"/>
@@ -507,7 +507,7 @@
                     <pic:cNvPicPr/>
                   </pic:nvPicPr>
                   <pic:blipFill>
-                    <a:blip r:embed="rId9">
+                    <a:blip r:embed="rId9" cstate="print">
                       <a:extLst>
                         <a:ext uri="{28A0092B-C50C-407E-A947-70E740481C1C}">
                           <a14:useLocalDpi xmlns:a14="http://schemas.microsoft.com/office/drawing/2010/main" val="0"/>
@@ -521,7 +521,7 @@
                   <pic:spPr>
                     <a:xfrm>
                       <a:off x="0" y="0"/>
-                      <a:ext cx="5093263" cy="1808762"/>
+                      <a:ext cx="4630149" cy="1644297"/>
                     </a:xfrm>
                     <a:prstGeom prst="rect">
                       <a:avLst/>
@@ -538,7 +538,7 @@
       <w:pPr>
         <w:pStyle w:val="ListParagraph"/>
         <w:numPr>
-          <w:ilvl w:val="1"/>
+          <w:ilvl w:val="2"/>
           <w:numId w:val="2"/>
         </w:numPr>
         <w:spacing w:before="100" w:beforeAutospacing="1" w:after="100" w:afterAutospacing="1" w:line="240" w:lineRule="auto"/>
@@ -571,9 +571,9 @@
           <w:kern w:val="0"/>
         </w:rPr>
         <w:drawing>
-          <wp:inline distT="0" distB="0" distL="0" distR="0" wp14:anchorId="4818AA43" wp14:editId="5976B012">
-            <wp:extent cx="5078896" cy="174723"/>
-            <wp:effectExtent l="0" t="0" r="1270" b="3175"/>
+          <wp:inline distT="0" distB="0" distL="0" distR="0" wp14:anchorId="4818AA43" wp14:editId="7C012D80">
+            <wp:extent cx="4572000" cy="157285"/>
+            <wp:effectExtent l="0" t="0" r="0" b="0"/>
             <wp:docPr id="1135663793" name="Picture 13"/>
             <wp:cNvGraphicFramePr>
               <a:graphicFrameLocks xmlns:a="http://schemas.openxmlformats.org/drawingml/2006/main" noChangeAspect="1"/>
@@ -600,7 +600,7 @@
                   <pic:spPr>
                     <a:xfrm>
                       <a:off x="0" y="0"/>
-                      <a:ext cx="5524210" cy="190043"/>
+                      <a:ext cx="5410815" cy="186142"/>
                     </a:xfrm>
                     <a:prstGeom prst="rect">
                       <a:avLst/>
@@ -627,9 +627,9 @@
           <w:kern w:val="0"/>
         </w:rPr>
         <w:drawing>
-          <wp:inline distT="0" distB="0" distL="0" distR="0" wp14:anchorId="14022B64" wp14:editId="7E0446F4">
-            <wp:extent cx="5088835" cy="316421"/>
-            <wp:effectExtent l="0" t="0" r="0" b="1270"/>
+          <wp:inline distT="0" distB="0" distL="0" distR="0" wp14:anchorId="14022B64" wp14:editId="526076B2">
+            <wp:extent cx="4572000" cy="284284"/>
+            <wp:effectExtent l="0" t="0" r="0" b="0"/>
             <wp:docPr id="1563974000" name="Picture 14"/>
             <wp:cNvGraphicFramePr>
               <a:graphicFrameLocks xmlns:a="http://schemas.openxmlformats.org/drawingml/2006/main" noChangeAspect="1"/>
@@ -642,7 +642,7 @@
                     <pic:cNvPicPr/>
                   </pic:nvPicPr>
                   <pic:blipFill>
-                    <a:blip r:embed="rId11">
+                    <a:blip r:embed="rId11" cstate="print">
                       <a:extLst>
                         <a:ext uri="{28A0092B-C50C-407E-A947-70E740481C1C}">
                           <a14:useLocalDpi xmlns:a14="http://schemas.microsoft.com/office/drawing/2010/main" val="0"/>
@@ -656,7 +656,7 @@
                   <pic:spPr>
                     <a:xfrm>
                       <a:off x="0" y="0"/>
-                      <a:ext cx="5354839" cy="332961"/>
+                      <a:ext cx="4964038" cy="308661"/>
                     </a:xfrm>
                     <a:prstGeom prst="rect">
                       <a:avLst/>
@@ -668,37 +668,463 @@
           </wp:inline>
         </w:drawing>
       </w:r>
-      <w:r>
-        <w:rPr>
+    </w:p>
+    <w:p>
+      <w:pPr>
+        <w:pStyle w:val="ListParagraph"/>
+        <w:numPr>
+          <w:ilvl w:val="0"/>
+          <w:numId w:val="2"/>
+        </w:numPr>
+        <w:spacing w:before="100" w:beforeAutospacing="1" w:after="100" w:afterAutospacing="1" w:line="240" w:lineRule="auto"/>
+        <w:rPr>
+          <w:rFonts w:ascii="Times New Roman" w:eastAsia="Times New Roman" w:hAnsi="Times New Roman" w:cs="Times New Roman"/>
+          <w:kern w:val="0"/>
+          <w14:ligatures w14:val="none"/>
+        </w:rPr>
+      </w:pPr>
+      <w:r>
+        <w:rPr>
+          <w:rFonts w:ascii="CIDFont+F2" w:eastAsia="Times New Roman" w:hAnsi="CIDFont+F2" w:cs="Times New Roman"/>
+          <w:kern w:val="0"/>
+          <w14:ligatures w14:val="none"/>
+        </w:rPr>
+        <w:t xml:space="preserve">Get Familiar with Linux and Python </w:t>
+      </w:r>
+    </w:p>
+    <w:p>
+      <w:pPr>
+        <w:pStyle w:val="ListParagraph"/>
+        <w:numPr>
+          <w:ilvl w:val="1"/>
+          <w:numId w:val="2"/>
+        </w:numPr>
+        <w:spacing w:before="100" w:beforeAutospacing="1" w:after="100" w:afterAutospacing="1" w:line="240" w:lineRule="auto"/>
+        <w:rPr>
+          <w:rFonts w:ascii="Times New Roman" w:eastAsia="Times New Roman" w:hAnsi="Times New Roman" w:cs="Times New Roman"/>
+          <w:kern w:val="0"/>
+          <w14:ligatures w14:val="none"/>
+        </w:rPr>
+      </w:pPr>
+      <w:r>
+        <w:rPr>
+          <w:rFonts w:ascii="CIDFont+F2" w:eastAsia="Times New Roman" w:hAnsi="CIDFont+F2" w:cs="Times New Roman"/>
+          <w:kern w:val="0"/>
+          <w14:ligatures w14:val="none"/>
+        </w:rPr>
+        <w:t>Playing around with Linux Terminal</w:t>
+      </w:r>
+    </w:p>
+    <w:p>
+      <w:pPr>
+        <w:pStyle w:val="ListParagraph"/>
+        <w:numPr>
+          <w:ilvl w:val="2"/>
+          <w:numId w:val="2"/>
+        </w:numPr>
+        <w:spacing w:before="100" w:beforeAutospacing="1" w:after="100" w:afterAutospacing="1" w:line="240" w:lineRule="auto"/>
+        <w:rPr>
+          <w:rFonts w:ascii="Times New Roman" w:eastAsia="Times New Roman" w:hAnsi="Times New Roman" w:cs="Times New Roman"/>
+          <w:kern w:val="0"/>
+          <w14:ligatures w14:val="none"/>
+        </w:rPr>
+      </w:pPr>
+      <w:r>
+        <w:rPr>
+          <w:rFonts w:ascii="CIDFont+F2" w:eastAsia="Times New Roman" w:hAnsi="CIDFont+F2" w:cs="Times New Roman"/>
+          <w:kern w:val="0"/>
+          <w14:ligatures w14:val="none"/>
+        </w:rPr>
+        <w:t xml:space="preserve"> </w:t>
+      </w:r>
+      <w:r>
+        <w:rPr>
+          <w:rFonts w:ascii="CIDFont+F2" w:eastAsia="Times New Roman" w:hAnsi="CIDFont+F2" w:cs="Times New Roman"/>
+          <w:kern w:val="0"/>
+          <w14:ligatures w14:val="none"/>
+        </w:rPr>
+        <w:t xml:space="preserve">All the requested directories, subdirectories, and files are created and located properly. </w:t>
+      </w:r>
+      <w:r>
+        <w:rPr>
+          <w:rFonts w:ascii="CIDFont+F2" w:eastAsia="Times New Roman" w:hAnsi="CIDFont+F2" w:cs="Times New Roman"/>
+          <w:kern w:val="0"/>
+          <w14:ligatures w14:val="none"/>
+        </w:rPr>
+        <w:br/>
+      </w:r>
+      <w:r>
+        <w:rPr>
+          <w:rFonts w:ascii="Times New Roman" w:eastAsia="Times New Roman" w:hAnsi="Times New Roman" w:cs="Times New Roman"/>
           <w:noProof/>
-        </w:rPr>
-        <w:object w:dxaOrig="9360" w:dyaOrig="500" w14:anchorId="5B406973">
-          <v:shapetype id="_x0000_t75" coordsize="21600,21600" o:spt="75" o:preferrelative="t" path="m@4@5l@4@11@9@11@9@5xe" filled="f" stroked="f">
-            <v:stroke joinstyle="miter"/>
-            <v:formulas>
-              <v:f eqn="if lineDrawn pixelLineWidth 0"/>
-              <v:f eqn="sum @0 1 0"/>
-              <v:f eqn="sum 0 0 @1"/>
-              <v:f eqn="prod @2 1 2"/>
-              <v:f eqn="prod @3 21600 pixelWidth"/>
-              <v:f eqn="prod @3 21600 pixelHeight"/>
-              <v:f eqn="sum @0 0 1"/>
-              <v:f eqn="prod @6 1 2"/>
-              <v:f eqn="prod @7 21600 pixelWidth"/>
-              <v:f eqn="sum @8 21600 0"/>
-              <v:f eqn="prod @7 21600 pixelHeight"/>
-              <v:f eqn="sum @10 21600 0"/>
-            </v:formulas>
-            <v:path o:extrusionok="f" gradientshapeok="t" o:connecttype="rect"/>
-            <o:lock v:ext="edit" aspectratio="t"/>
-          </v:shapetype>
-          <v:shape id="_x0000_i1025" type="#_x0000_t75" alt="" style="width:468pt;height:25.05pt;mso-width-percent:0;mso-height-percent:0;mso-width-percent:0;mso-height-percent:0" o:ole="">
-            <v:imagedata r:id="rId12" o:title=""/>
-          </v:shape>
-          <o:OLEObject Type="Embed" ProgID="Word.Document.12" ShapeID="_x0000_i1025" DrawAspect="Content" ObjectID="_1798464923" r:id="rId13">
-            <o:FieldCodes>\s</o:FieldCodes>
-          </o:OLEObject>
-        </w:object>
+          <w:kern w:val="0"/>
+        </w:rPr>
+        <w:drawing>
+          <wp:inline distT="0" distB="0" distL="0" distR="0" wp14:anchorId="12C4A463" wp14:editId="744D2232">
+            <wp:extent cx="4562061" cy="644342"/>
+            <wp:effectExtent l="0" t="0" r="0" b="3810"/>
+            <wp:docPr id="1454344977" name="Picture 18" descr="A screenshot of a computer program&#10;&#10;Description automatically generated"/>
+            <wp:cNvGraphicFramePr>
+              <a:graphicFrameLocks xmlns:a="http://schemas.openxmlformats.org/drawingml/2006/main" noChangeAspect="1"/>
+            </wp:cNvGraphicFramePr>
+            <a:graphic xmlns:a="http://schemas.openxmlformats.org/drawingml/2006/main">
+              <a:graphicData uri="http://schemas.openxmlformats.org/drawingml/2006/picture">
+                <pic:pic xmlns:pic="http://schemas.openxmlformats.org/drawingml/2006/picture">
+                  <pic:nvPicPr>
+                    <pic:cNvPr id="1454344977" name="Picture 18" descr="A screenshot of a computer program&#10;&#10;Description automatically generated"/>
+                    <pic:cNvPicPr/>
+                  </pic:nvPicPr>
+                  <pic:blipFill>
+                    <a:blip r:embed="rId12" cstate="print">
+                      <a:extLst>
+                        <a:ext uri="{28A0092B-C50C-407E-A947-70E740481C1C}">
+                          <a14:useLocalDpi xmlns:a14="http://schemas.microsoft.com/office/drawing/2010/main" val="0"/>
+                        </a:ext>
+                      </a:extLst>
+                    </a:blip>
+                    <a:stretch>
+                      <a:fillRect/>
+                    </a:stretch>
+                  </pic:blipFill>
+                  <pic:spPr>
+                    <a:xfrm>
+                      <a:off x="0" y="0"/>
+                      <a:ext cx="4737213" cy="669080"/>
+                    </a:xfrm>
+                    <a:prstGeom prst="rect">
+                      <a:avLst/>
+                    </a:prstGeom>
+                  </pic:spPr>
+                </pic:pic>
+              </a:graphicData>
+            </a:graphic>
+          </wp:inline>
+        </w:drawing>
+      </w:r>
+      <w:r>
+        <w:rPr>
+          <w:rFonts w:ascii="CIDFont+F2" w:eastAsia="Times New Roman" w:hAnsi="CIDFont+F2" w:cs="Times New Roman"/>
+          <w:kern w:val="0"/>
+          <w14:ligatures w14:val="none"/>
+        </w:rPr>
+        <w:br/>
+      </w:r>
+      <w:r>
+        <w:rPr>
+          <w:rFonts w:ascii="CIDFont+F2" w:eastAsia="Times New Roman" w:hAnsi="CIDFont+F2" w:cs="Times New Roman"/>
+          <w:noProof/>
+          <w:kern w:val="0"/>
+        </w:rPr>
+        <w:drawing>
+          <wp:inline distT="0" distB="0" distL="0" distR="0" wp14:anchorId="70CF1B57" wp14:editId="19307D8C">
+            <wp:extent cx="4562061" cy="419651"/>
+            <wp:effectExtent l="0" t="0" r="0" b="0"/>
+            <wp:docPr id="444241188" name="Picture 19"/>
+            <wp:cNvGraphicFramePr>
+              <a:graphicFrameLocks xmlns:a="http://schemas.openxmlformats.org/drawingml/2006/main" noChangeAspect="1"/>
+            </wp:cNvGraphicFramePr>
+            <a:graphic xmlns:a="http://schemas.openxmlformats.org/drawingml/2006/main">
+              <a:graphicData uri="http://schemas.openxmlformats.org/drawingml/2006/picture">
+                <pic:pic xmlns:pic="http://schemas.openxmlformats.org/drawingml/2006/picture">
+                  <pic:nvPicPr>
+                    <pic:cNvPr id="444241188" name="Picture 444241188"/>
+                    <pic:cNvPicPr/>
+                  </pic:nvPicPr>
+                  <pic:blipFill>
+                    <a:blip r:embed="rId13" cstate="print">
+                      <a:extLst>
+                        <a:ext uri="{28A0092B-C50C-407E-A947-70E740481C1C}">
+                          <a14:useLocalDpi xmlns:a14="http://schemas.microsoft.com/office/drawing/2010/main" val="0"/>
+                        </a:ext>
+                      </a:extLst>
+                    </a:blip>
+                    <a:stretch>
+                      <a:fillRect/>
+                    </a:stretch>
+                  </pic:blipFill>
+                  <pic:spPr>
+                    <a:xfrm>
+                      <a:off x="0" y="0"/>
+                      <a:ext cx="4774685" cy="439210"/>
+                    </a:xfrm>
+                    <a:prstGeom prst="rect">
+                      <a:avLst/>
+                    </a:prstGeom>
+                  </pic:spPr>
+                </pic:pic>
+              </a:graphicData>
+            </a:graphic>
+          </wp:inline>
+        </w:drawing>
+      </w:r>
+      <w:r>
+        <w:rPr>
+          <w:rFonts w:ascii="CIDFont+F2" w:eastAsia="Times New Roman" w:hAnsi="CIDFont+F2" w:cs="Times New Roman"/>
+          <w:kern w:val="0"/>
+          <w14:ligatures w14:val="none"/>
+        </w:rPr>
+        <w:br/>
+      </w:r>
+      <w:r>
+        <w:rPr>
+          <w:rFonts w:ascii="Times New Roman" w:eastAsia="Times New Roman" w:hAnsi="Times New Roman" w:cs="Times New Roman"/>
+          <w:noProof/>
+          <w:kern w:val="0"/>
+        </w:rPr>
+        <w:drawing>
+          <wp:inline distT="0" distB="0" distL="0" distR="0" wp14:anchorId="2283A4FC" wp14:editId="59EF74CB">
+            <wp:extent cx="4572000" cy="657469"/>
+            <wp:effectExtent l="0" t="0" r="0" b="3175"/>
+            <wp:docPr id="1320313253" name="Picture 15" descr="A computer screen with blue text&#10;&#10;Description automatically generated"/>
+            <wp:cNvGraphicFramePr>
+              <a:graphicFrameLocks xmlns:a="http://schemas.openxmlformats.org/drawingml/2006/main" noChangeAspect="1"/>
+            </wp:cNvGraphicFramePr>
+            <a:graphic xmlns:a="http://schemas.openxmlformats.org/drawingml/2006/main">
+              <a:graphicData uri="http://schemas.openxmlformats.org/drawingml/2006/picture">
+                <pic:pic xmlns:pic="http://schemas.openxmlformats.org/drawingml/2006/picture">
+                  <pic:nvPicPr>
+                    <pic:cNvPr id="1320313253" name="Picture 15" descr="A computer screen with blue text&#10;&#10;Description automatically generated"/>
+                    <pic:cNvPicPr/>
+                  </pic:nvPicPr>
+                  <pic:blipFill>
+                    <a:blip r:embed="rId14" cstate="print">
+                      <a:extLst>
+                        <a:ext uri="{28A0092B-C50C-407E-A947-70E740481C1C}">
+                          <a14:useLocalDpi xmlns:a14="http://schemas.microsoft.com/office/drawing/2010/main" val="0"/>
+                        </a:ext>
+                      </a:extLst>
+                    </a:blip>
+                    <a:stretch>
+                      <a:fillRect/>
+                    </a:stretch>
+                  </pic:blipFill>
+                  <pic:spPr>
+                    <a:xfrm>
+                      <a:off x="0" y="0"/>
+                      <a:ext cx="4860723" cy="698988"/>
+                    </a:xfrm>
+                    <a:prstGeom prst="rect">
+                      <a:avLst/>
+                    </a:prstGeom>
+                  </pic:spPr>
+                </pic:pic>
+              </a:graphicData>
+            </a:graphic>
+          </wp:inline>
+        </w:drawing>
+      </w:r>
+    </w:p>
+    <w:p>
+      <w:pPr>
+        <w:pStyle w:val="ListParagraph"/>
+        <w:numPr>
+          <w:ilvl w:val="1"/>
+          <w:numId w:val="2"/>
+        </w:numPr>
+        <w:spacing w:before="100" w:beforeAutospacing="1" w:after="100" w:afterAutospacing="1" w:line="240" w:lineRule="auto"/>
+        <w:rPr>
+          <w:rFonts w:ascii="Times New Roman" w:eastAsia="Times New Roman" w:hAnsi="Times New Roman" w:cs="Times New Roman"/>
+          <w:kern w:val="0"/>
+          <w14:ligatures w14:val="none"/>
+        </w:rPr>
+      </w:pPr>
+      <w:r>
+        <w:rPr>
+          <w:rFonts w:ascii="CIDFont+F2" w:eastAsia="Times New Roman" w:hAnsi="CIDFont+F2" w:cs="Times New Roman"/>
+          <w:kern w:val="0"/>
+          <w14:ligatures w14:val="none"/>
+        </w:rPr>
+        <w:t xml:space="preserve">A basic Python Script </w:t>
+      </w:r>
+    </w:p>
+    <w:p>
+      <w:pPr>
+        <w:pStyle w:val="ListParagraph"/>
+        <w:numPr>
+          <w:ilvl w:val="2"/>
+          <w:numId w:val="2"/>
+        </w:numPr>
+        <w:spacing w:before="100" w:beforeAutospacing="1" w:after="100" w:afterAutospacing="1" w:line="240" w:lineRule="auto"/>
+        <w:rPr>
+          <w:rFonts w:ascii="Times New Roman" w:eastAsia="Times New Roman" w:hAnsi="Times New Roman" w:cs="Times New Roman"/>
+          <w:kern w:val="0"/>
+          <w14:ligatures w14:val="none"/>
+        </w:rPr>
+      </w:pPr>
+      <w:r>
+        <w:rPr>
+          <w:rFonts w:ascii="CIDFont+F2" w:eastAsia="Times New Roman" w:hAnsi="CIDFont+F2" w:cs="Times New Roman"/>
+          <w:kern w:val="0"/>
+          <w14:ligatures w14:val="none"/>
+        </w:rPr>
+        <w:t>Program the basic python script for ‘task_1.py’</w:t>
+      </w:r>
+      <w:r>
+        <w:rPr>
+          <w:rFonts w:ascii="CIDFont+F2" w:eastAsia="Times New Roman" w:hAnsi="CIDFont+F2" w:cs="Times New Roman"/>
+          <w:kern w:val="0"/>
+          <w14:ligatures w14:val="none"/>
+        </w:rPr>
+        <w:br/>
+      </w:r>
+      <w:r>
+        <w:rPr>
+          <w:rFonts w:ascii="Times New Roman" w:eastAsia="Times New Roman" w:hAnsi="Times New Roman" w:cs="Times New Roman"/>
+          <w:noProof/>
+          <w:kern w:val="0"/>
+        </w:rPr>
+        <w:drawing>
+          <wp:inline distT="0" distB="0" distL="0" distR="0" wp14:anchorId="3966F54E" wp14:editId="1D9E38A3">
+            <wp:extent cx="4601817" cy="805318"/>
+            <wp:effectExtent l="0" t="0" r="0" b="0"/>
+            <wp:docPr id="1843854788" name="Picture 17" descr="A computer screen with text&#10;&#10;Description automatically generated"/>
+            <wp:cNvGraphicFramePr>
+              <a:graphicFrameLocks xmlns:a="http://schemas.openxmlformats.org/drawingml/2006/main" noChangeAspect="1"/>
+            </wp:cNvGraphicFramePr>
+            <a:graphic xmlns:a="http://schemas.openxmlformats.org/drawingml/2006/main">
+              <a:graphicData uri="http://schemas.openxmlformats.org/drawingml/2006/picture">
+                <pic:pic xmlns:pic="http://schemas.openxmlformats.org/drawingml/2006/picture">
+                  <pic:nvPicPr>
+                    <pic:cNvPr id="1843854788" name="Picture 17" descr="A computer screen with text&#10;&#10;Description automatically generated"/>
+                    <pic:cNvPicPr/>
+                  </pic:nvPicPr>
+                  <pic:blipFill>
+                    <a:blip r:embed="rId15" cstate="print">
+                      <a:extLst>
+                        <a:ext uri="{28A0092B-C50C-407E-A947-70E740481C1C}">
+                          <a14:useLocalDpi xmlns:a14="http://schemas.microsoft.com/office/drawing/2010/main" val="0"/>
+                        </a:ext>
+                      </a:extLst>
+                    </a:blip>
+                    <a:stretch>
+                      <a:fillRect/>
+                    </a:stretch>
+                  </pic:blipFill>
+                  <pic:spPr>
+                    <a:xfrm>
+                      <a:off x="0" y="0"/>
+                      <a:ext cx="4764159" cy="833728"/>
+                    </a:xfrm>
+                    <a:prstGeom prst="rect">
+                      <a:avLst/>
+                    </a:prstGeom>
+                  </pic:spPr>
+                </pic:pic>
+              </a:graphicData>
+            </a:graphic>
+          </wp:inline>
+        </w:drawing>
+      </w:r>
+    </w:p>
+    <w:p>
+      <w:pPr>
+        <w:pStyle w:val="ListParagraph"/>
+        <w:numPr>
+          <w:ilvl w:val="2"/>
+          <w:numId w:val="2"/>
+        </w:numPr>
+        <w:spacing w:before="100" w:beforeAutospacing="1" w:after="100" w:afterAutospacing="1" w:line="240" w:lineRule="auto"/>
+        <w:rPr>
+          <w:rFonts w:ascii="Times New Roman" w:eastAsia="Times New Roman" w:hAnsi="Times New Roman" w:cs="Times New Roman"/>
+          <w:kern w:val="0"/>
+          <w14:ligatures w14:val="none"/>
+        </w:rPr>
+      </w:pPr>
+      <w:r>
+        <w:rPr>
+          <w:rFonts w:ascii="CIDFont+F2" w:eastAsia="Times New Roman" w:hAnsi="CIDFont+F2" w:cs="Times New Roman"/>
+          <w:kern w:val="0"/>
+          <w14:ligatures w14:val="none"/>
+        </w:rPr>
+        <w:t>Run and test the python code, which shows the desired output.</w:t>
+      </w:r>
+      <w:r>
+        <w:rPr>
+          <w:rFonts w:ascii="CIDFont+F2" w:eastAsia="Times New Roman" w:hAnsi="CIDFont+F2" w:cs="Times New Roman"/>
+          <w:kern w:val="0"/>
+          <w14:ligatures w14:val="none"/>
+        </w:rPr>
+        <w:br/>
+      </w:r>
+      <w:r>
+        <w:rPr>
+          <w:rFonts w:ascii="Times New Roman" w:eastAsia="Times New Roman" w:hAnsi="Times New Roman" w:cs="Times New Roman"/>
+          <w:noProof/>
+          <w:kern w:val="0"/>
+        </w:rPr>
+        <w:drawing>
+          <wp:inline distT="0" distB="0" distL="0" distR="0" wp14:anchorId="253B501D" wp14:editId="69B69C7C">
+            <wp:extent cx="4621696" cy="766332"/>
+            <wp:effectExtent l="0" t="0" r="1270" b="0"/>
+            <wp:docPr id="1742371445" name="Picture 16" descr="A computer screen with blue text&#10;&#10;Description automatically generated"/>
+            <wp:cNvGraphicFramePr>
+              <a:graphicFrameLocks xmlns:a="http://schemas.openxmlformats.org/drawingml/2006/main" noChangeAspect="1"/>
+            </wp:cNvGraphicFramePr>
+            <a:graphic xmlns:a="http://schemas.openxmlformats.org/drawingml/2006/main">
+              <a:graphicData uri="http://schemas.openxmlformats.org/drawingml/2006/picture">
+                <pic:pic xmlns:pic="http://schemas.openxmlformats.org/drawingml/2006/picture">
+                  <pic:nvPicPr>
+                    <pic:cNvPr id="1742371445" name="Picture 16" descr="A computer screen with blue text&#10;&#10;Description automatically generated"/>
+                    <pic:cNvPicPr/>
+                  </pic:nvPicPr>
+                  <pic:blipFill>
+                    <a:blip r:embed="rId16" cstate="print">
+                      <a:extLst>
+                        <a:ext uri="{28A0092B-C50C-407E-A947-70E740481C1C}">
+                          <a14:useLocalDpi xmlns:a14="http://schemas.microsoft.com/office/drawing/2010/main" val="0"/>
+                        </a:ext>
+                      </a:extLst>
+                    </a:blip>
+                    <a:stretch>
+                      <a:fillRect/>
+                    </a:stretch>
+                  </pic:blipFill>
+                  <pic:spPr>
+                    <a:xfrm>
+                      <a:off x="0" y="0"/>
+                      <a:ext cx="4753924" cy="788257"/>
+                    </a:xfrm>
+                    <a:prstGeom prst="rect">
+                      <a:avLst/>
+                    </a:prstGeom>
+                  </pic:spPr>
+                </pic:pic>
+              </a:graphicData>
+            </a:graphic>
+          </wp:inline>
+        </w:drawing>
+      </w:r>
+    </w:p>
+    <w:p>
+      <w:pPr>
+        <w:pStyle w:val="ListParagraph"/>
+        <w:numPr>
+          <w:ilvl w:val="1"/>
+          <w:numId w:val="2"/>
+        </w:numPr>
+        <w:spacing w:before="100" w:beforeAutospacing="1" w:after="100" w:afterAutospacing="1" w:line="240" w:lineRule="auto"/>
+        <w:rPr>
+          <w:rFonts w:ascii="Times New Roman" w:eastAsia="Times New Roman" w:hAnsi="Times New Roman" w:cs="Times New Roman"/>
+          <w:kern w:val="0"/>
+          <w14:ligatures w14:val="none"/>
+        </w:rPr>
+      </w:pPr>
+      <w:r>
+        <w:rPr>
+          <w:rFonts w:ascii="CIDFont+F2" w:eastAsia="Times New Roman" w:hAnsi="CIDFont+F2" w:cs="Times New Roman"/>
+          <w:kern w:val="0"/>
+          <w14:ligatures w14:val="none"/>
+        </w:rPr>
+        <w:lastRenderedPageBreak/>
+        <w:t xml:space="preserve">Python Web-scraping Task </w:t>
+      </w:r>
+      <w:r>
+        <w:rPr>
+          <w:rFonts w:ascii="CIDFont+F3" w:eastAsia="Times New Roman" w:hAnsi="CIDFont+F3" w:cs="Times New Roman"/>
+          <w:kern w:val="0"/>
+          <w14:ligatures w14:val="none"/>
+        </w:rPr>
+        <w:t xml:space="preserve"> </w:t>
       </w:r>
     </w:p>
     <w:sectPr>
@@ -716,7 +1142,7 @@
   <w:abstractNum w:abstractNumId="0" w15:restartNumberingAfterBreak="0">
     <w:nsid w:val="5C311A97"/>
     <w:multiLevelType w:val="multilevel"/>
-    <w:tmpl w:val="7018DF7E"/>
+    <w:tmpl w:val="458093F4"/>
     <w:lvl w:ilvl="0">
       <w:start w:val="1"/>
       <w:numFmt w:val="decimal"/>
@@ -729,17 +1155,18 @@
         <w:ind w:left="720" w:hanging="360"/>
       </w:pPr>
     </w:lvl>
-    <w:lvl w:ilvl="1" w:tentative="1">
-      <w:start w:val="1"/>
+    <w:lvl w:ilvl="1">
+      <w:start w:val="4"/>
       <w:numFmt w:val="decimal"/>
-      <w:lvlText w:val="%2."/>
+      <w:lvlText w:val="%2"/>
       <w:lvlJc w:val="left"/>
       <w:pPr>
-        <w:tabs>
-          <w:tab w:val="num" w:pos="1440"/>
-        </w:tabs>
         <w:ind w:left="1440" w:hanging="360"/>
       </w:pPr>
+      <w:rPr>
+        <w:rFonts w:ascii="CIDFont+F1" w:hAnsi="CIDFont+F1" w:hint="default"/>
+        <w:sz w:val="22"/>
+      </w:rPr>
     </w:lvl>
     <w:lvl w:ilvl="2" w:tentative="1">
       <w:start w:val="1"/>
@@ -851,7 +1278,7 @@
         <w:ind w:left="1440" w:hanging="360"/>
       </w:pPr>
     </w:lvl>
-    <w:lvl w:ilvl="2" w:tplc="0409001B" w:tentative="1">
+    <w:lvl w:ilvl="2" w:tplc="0409001B">
       <w:start w:val="1"/>
       <w:numFmt w:val="lowerRoman"/>
       <w:lvlText w:val="%3."/>

</xml_diff>